<commit_message>
Correção do texto e geração do DOC.
</commit_message>
<xml_diff>
--- a/PokerHand.docx
+++ b/PokerHand.docx
@@ -86,17 +86,13 @@
         <w:pStyle w:val="FirstParagraph"/>
       </w:pPr>
       <w:r>
-        <w:t xml:space="preserve">No ramo de Machine Learning, Naïve Bayes é um grupo de classificadores probabilísticos simples (Wikipedia, 2019). Esses classificadores possuem a característica comum de se basear no teorema de Bayes, que calcula a probabilidade de um evento dado que outro evento já ocorreu (</w:t>
-      </w:r>
-      <w:r>
-        <w:t xml:space="preserve">@voitto1</w:t>
-      </w:r>
-      <w:r>
-        <w:t xml:space="preserve">). Esses algoritmos não assumem dependência entre as variáveis e, por isso eles são considerados ingênuos (naive).</w:t>
-      </w:r>
-      <w:r>
-        <w:t xml:space="preserve"> </w:t>
-      </w:r>
+        <w:t xml:space="preserve">No ramo de Machine Learning, Naïve Bayes é um grupo de classificadores probabilísticos simples (Wikipedia, 2019). Esses classificadores possuem a característica comum de se basear no teorema de Bayes, que calcula a probabilidade de um evento dado que outro evento já ocorreu (Gonçalves, 2019). Esses algoritmos não assumem dependência entre as variáveis e, por isso eles são considerados ingênuos (naive).</w:t>
+      </w:r>
+    </w:p>
+    <w:p>
+      <w:pPr>
+        <w:pStyle w:val="BodyText"/>
+      </w:pPr>
       <w:r>
         <w:t xml:space="preserve">Devido à simplicidade do algoritmo ele é mais rápido que outros classificadores e costuma ser utilizado para classificar textos através da frequência das palavras utilizadas (Becker, 2019).</w:t>
       </w:r>
@@ -118,71 +114,126 @@
       <w:r>
         <w:t xml:space="preserve">O dataset PokerHands possui as seguintes colunas:</w:t>
       </w:r>
-      <w:r>
-        <w:t xml:space="preserve"> </w:t>
-      </w:r>
-      <w:r>
-        <w:t xml:space="preserve">1) S1 - Naipe da carta #1: Ordinal (1-4) representando o naipe (Copas, Espadas, Ouros, Paus)</w:t>
-      </w:r>
-      <w:r>
-        <w:t xml:space="preserve"> </w:t>
-      </w:r>
-      <w:r>
-        <w:t xml:space="preserve">2) C1 - Valor da carta #1: Numérico (1-13) representando o valor ou número da carta (Ás, 2, 3, …, 10, Valete, Rainha, Rei)</w:t>
-      </w:r>
-      <w:r>
-        <w:t xml:space="preserve"> </w:t>
-      </w:r>
-      <w:r>
-        <w:t xml:space="preserve">3) S2 - Naipe da carta #2: Ordinal (1-4) representando o naipe</w:t>
-      </w:r>
-      <w:r>
-        <w:t xml:space="preserve"> </w:t>
-      </w:r>
-      <w:r>
-        <w:t xml:space="preserve">4) C2 - Valor da carta #2: Numérico (1-13) representando o valor</w:t>
-      </w:r>
-      <w:r>
-        <w:t xml:space="preserve"> </w:t>
-      </w:r>
-      <w:r>
-        <w:t xml:space="preserve">5) S3 - Naipe da carta #3: Ordinal (1-4) representando o naipe</w:t>
-      </w:r>
-      <w:r>
-        <w:t xml:space="preserve"> </w:t>
-      </w:r>
-      <w:r>
-        <w:t xml:space="preserve">6) C3 - Valor da carta #3: Numérico (1-13) representando o valor</w:t>
-      </w:r>
-      <w:r>
-        <w:t xml:space="preserve"> </w:t>
-      </w:r>
-      <w:r>
-        <w:t xml:space="preserve">7) S4 - Naipe da carta #4: Ordinal (1-4) representando o naipe</w:t>
-      </w:r>
-      <w:r>
-        <w:t xml:space="preserve"> </w:t>
-      </w:r>
-      <w:r>
-        <w:t xml:space="preserve">8) C4 - Valor da carta #4: Numérico (1-13) representando o valor</w:t>
-      </w:r>
-      <w:r>
-        <w:t xml:space="preserve"> </w:t>
-      </w:r>
-      <w:r>
-        <w:t xml:space="preserve">9) S5 - Naipe da carta #5: Ordinal (1-4) representando o naipe</w:t>
-      </w:r>
-      <w:r>
-        <w:t xml:space="preserve"> </w:t>
-      </w:r>
-      <w:r>
-        <w:t xml:space="preserve">10) C5 - Valor da carta #5: Numérico (1-13) representando o valor</w:t>
-      </w:r>
-      <w:r>
-        <w:t xml:space="preserve"> </w:t>
-      </w:r>
-      <w:r>
-        <w:t xml:space="preserve">11) CLASS - Classificação: Ordinal (0-9) representando a classe que essa mão representa</w:t>
+    </w:p>
+    <w:p>
+      <w:pPr>
+        <w:numPr>
+          <w:numId w:val="1001"/>
+          <w:ilvl w:val="0"/>
+        </w:numPr>
+      </w:pPr>
+      <w:r>
+        <w:t xml:space="preserve">S1 - Naipe da carta #1: Ordinal (1-4) representando o naipe (Copas, Espadas, Ouros, Paus)</w:t>
+      </w:r>
+    </w:p>
+    <w:p>
+      <w:pPr>
+        <w:numPr>
+          <w:numId w:val="1001"/>
+          <w:ilvl w:val="0"/>
+        </w:numPr>
+      </w:pPr>
+      <w:r>
+        <w:t xml:space="preserve">C1 - Valor da carta #1: Numérico (1-13) representando o valor ou número da carta (Ás, 2, 3, …, 10, Valete, Rainha, Rei)</w:t>
+      </w:r>
+    </w:p>
+    <w:p>
+      <w:pPr>
+        <w:numPr>
+          <w:numId w:val="1001"/>
+          <w:ilvl w:val="0"/>
+        </w:numPr>
+      </w:pPr>
+      <w:r>
+        <w:t xml:space="preserve">S2 - Naipe da carta #2: Ordinal (1-4) representando o naipe</w:t>
+      </w:r>
+    </w:p>
+    <w:p>
+      <w:pPr>
+        <w:numPr>
+          <w:numId w:val="1001"/>
+          <w:ilvl w:val="0"/>
+        </w:numPr>
+      </w:pPr>
+      <w:r>
+        <w:t xml:space="preserve">C2 - Valor da carta #2: Numérico (1-13) representando o valor</w:t>
+      </w:r>
+    </w:p>
+    <w:p>
+      <w:pPr>
+        <w:numPr>
+          <w:numId w:val="1001"/>
+          <w:ilvl w:val="0"/>
+        </w:numPr>
+      </w:pPr>
+      <w:r>
+        <w:t xml:space="preserve">S3 - Naipe da carta #3: Ordinal (1-4) representando o naipe</w:t>
+      </w:r>
+    </w:p>
+    <w:p>
+      <w:pPr>
+        <w:numPr>
+          <w:numId w:val="1001"/>
+          <w:ilvl w:val="0"/>
+        </w:numPr>
+      </w:pPr>
+      <w:r>
+        <w:t xml:space="preserve">C3 - Valor da carta #3: Numérico (1-13) representando o valor</w:t>
+      </w:r>
+    </w:p>
+    <w:p>
+      <w:pPr>
+        <w:numPr>
+          <w:numId w:val="1001"/>
+          <w:ilvl w:val="0"/>
+        </w:numPr>
+      </w:pPr>
+      <w:r>
+        <w:t xml:space="preserve">S4 - Naipe da carta #4: Ordinal (1-4) representando o naipe</w:t>
+      </w:r>
+    </w:p>
+    <w:p>
+      <w:pPr>
+        <w:numPr>
+          <w:numId w:val="1001"/>
+          <w:ilvl w:val="0"/>
+        </w:numPr>
+      </w:pPr>
+      <w:r>
+        <w:t xml:space="preserve">C4 - Valor da carta #4: Numérico (1-13) representando o valor</w:t>
+      </w:r>
+    </w:p>
+    <w:p>
+      <w:pPr>
+        <w:numPr>
+          <w:numId w:val="1001"/>
+          <w:ilvl w:val="0"/>
+        </w:numPr>
+      </w:pPr>
+      <w:r>
+        <w:t xml:space="preserve">S5 - Naipe da carta #5: Ordinal (1-4) representando o naipe</w:t>
+      </w:r>
+    </w:p>
+    <w:p>
+      <w:pPr>
+        <w:numPr>
+          <w:numId w:val="1001"/>
+          <w:ilvl w:val="0"/>
+        </w:numPr>
+      </w:pPr>
+      <w:r>
+        <w:t xml:space="preserve">C5 - Valor da carta #5: Numérico (1-13) representando o valor</w:t>
+      </w:r>
+    </w:p>
+    <w:p>
+      <w:pPr>
+        <w:numPr>
+          <w:numId w:val="1001"/>
+          <w:ilvl w:val="0"/>
+        </w:numPr>
+      </w:pPr>
+      <w:r>
+        <w:t xml:space="preserve">CLASS - Classificação: Ordinal (0-9) representando a classe que essa mão representa</w:t>
       </w:r>
     </w:p>
     <w:p>
@@ -24471,11 +24522,153 @@
       </w:pPr>
     </w:lvl>
   </w:abstractNum>
+  <w:abstractNum w:abstractNumId="99421">
+    <w:nsid w:val="ea454b4c"/>
+    <w:multiLevelType w:val="multilevel"/>
+    <w:lvl w:ilvl="0">
+      <w:start w:val="1"/>
+      <w:numFmt w:val="decimal"/>
+      <w:lvlText w:val="%1)"/>
+      <w:lvlJc w:val="left"/>
+      <w:pPr>
+        <w:tabs>
+          <w:tab w:val="num" w:pos="0"/>
+        </w:tabs>
+        <w:ind w:left="480" w:hanging="480"/>
+      </w:pPr>
+    </w:lvl>
+    <w:lvl w:ilvl="1">
+      <w:start w:val="1"/>
+      <w:numFmt w:val="decimal"/>
+      <w:lvlText w:val="%2)"/>
+      <w:lvlJc w:val="left"/>
+      <w:pPr>
+        <w:tabs>
+          <w:tab w:val="num" w:pos="720"/>
+        </w:tabs>
+        <w:ind w:left="1200" w:hanging="480"/>
+      </w:pPr>
+    </w:lvl>
+    <w:lvl w:ilvl="2">
+      <w:start w:val="1"/>
+      <w:numFmt w:val="decimal"/>
+      <w:lvlText w:val="%3)"/>
+      <w:lvlJc w:val="left"/>
+      <w:pPr>
+        <w:tabs>
+          <w:tab w:val="num" w:pos="1440"/>
+        </w:tabs>
+        <w:ind w:left="1920" w:hanging="480"/>
+      </w:pPr>
+    </w:lvl>
+    <w:lvl w:ilvl="3">
+      <w:start w:val="1"/>
+      <w:numFmt w:val="decimal"/>
+      <w:lvlText w:val="%4)"/>
+      <w:lvlJc w:val="left"/>
+      <w:pPr>
+        <w:tabs>
+          <w:tab w:val="num" w:pos="2160"/>
+        </w:tabs>
+        <w:ind w:left="2640" w:hanging="480"/>
+      </w:pPr>
+    </w:lvl>
+    <w:lvl w:ilvl="4">
+      <w:start w:val="1"/>
+      <w:numFmt w:val="decimal"/>
+      <w:lvlText w:val="%5)"/>
+      <w:lvlJc w:val="left"/>
+      <w:pPr>
+        <w:tabs>
+          <w:tab w:val="num" w:pos="2880"/>
+        </w:tabs>
+        <w:ind w:left="3360" w:hanging="480"/>
+      </w:pPr>
+    </w:lvl>
+    <w:lvl w:ilvl="5">
+      <w:start w:val="1"/>
+      <w:numFmt w:val="decimal"/>
+      <w:lvlText w:val="%6)"/>
+      <w:lvlJc w:val="left"/>
+      <w:pPr>
+        <w:tabs>
+          <w:tab w:val="num" w:pos="3600"/>
+        </w:tabs>
+        <w:ind w:left="4080" w:hanging="480"/>
+      </w:pPr>
+    </w:lvl>
+    <w:lvl w:ilvl="6">
+      <w:start w:val="1"/>
+      <w:numFmt w:val="decimal"/>
+      <w:lvlText w:val="%7)"/>
+      <w:lvlJc w:val="left"/>
+      <w:pPr>
+        <w:tabs>
+          <w:tab w:val="num" w:pos="4320"/>
+        </w:tabs>
+        <w:ind w:left="4800" w:hanging="480"/>
+      </w:pPr>
+    </w:lvl>
+    <w:lvl w:ilvl="7">
+      <w:start w:val="1"/>
+      <w:numFmt w:val="decimal"/>
+      <w:lvlText w:val="%8)"/>
+      <w:lvlJc w:val="left"/>
+      <w:pPr>
+        <w:tabs>
+          <w:tab w:val="num" w:pos="5040"/>
+        </w:tabs>
+        <w:ind w:left="5520" w:hanging="480"/>
+      </w:pPr>
+    </w:lvl>
+    <w:lvl w:ilvl="8">
+      <w:start w:val="1"/>
+      <w:numFmt w:val="decimal"/>
+      <w:lvlText w:val="%9)"/>
+      <w:lvlJc w:val="left"/>
+      <w:pPr>
+        <w:tabs>
+          <w:tab w:val="num" w:pos="5760"/>
+        </w:tabs>
+        <w:ind w:left="6240" w:hanging="480"/>
+      </w:pPr>
+    </w:lvl>
+  </w:abstractNum>
   <w:num w:numId="1000">
     <w:abstractNumId w:val="990"/>
   </w:num>
   <w:num w:numId="1000">
     <w:abstractNumId w:val="990"/>
+  </w:num>
+  <w:num w:numId="1001">
+    <w:abstractNumId w:val="99421"/>
+    <w:lvlOverride w:ilvl="0">
+      <w:startOverride w:val="1"/>
+    </w:lvlOverride>
+    <w:lvlOverride w:ilvl="1">
+      <w:startOverride w:val="1"/>
+    </w:lvlOverride>
+    <w:lvlOverride w:ilvl="2">
+      <w:startOverride w:val="1"/>
+    </w:lvlOverride>
+    <w:lvlOverride w:ilvl="3">
+      <w:startOverride w:val="1"/>
+    </w:lvlOverride>
+    <w:lvlOverride w:ilvl="4">
+      <w:startOverride w:val="1"/>
+    </w:lvlOverride>
+    <w:lvlOverride w:ilvl="5">
+      <w:startOverride w:val="1"/>
+    </w:lvlOverride>
+    <w:lvlOverride w:ilvl="6">
+      <w:startOverride w:val="1"/>
+    </w:lvlOverride>
+    <w:lvlOverride w:ilvl="7">
+      <w:startOverride w:val="1"/>
+    </w:lvlOverride>
+    <w:lvlOverride w:ilvl="8">
+      <w:startOverride w:val="1"/>
+    </w:lvlOverride>
   </w:num>
 </w:numbering>
 </file>

</xml_diff>